<commit_message>
Updated About and the resume
</commit_message>
<xml_diff>
--- a/public/files/suzynakayama.docx
+++ b/public/files/suzynakayama.docx
@@ -13,6 +13,36 @@
           <w:highlight w:val="white"/>
         </w:rPr>
       </w:pPr>
+      <w:r>
+        <w:rPr>
+          <w:rFonts w:ascii="Arial" w:hAnsi="Arial" w:cs="Arial"/>
+          <w:b/>
+          <w:sz w:val="36"/>
+          <w:szCs w:val="36"/>
+          <w:highlight w:val="white"/>
+        </w:rPr>
+        <w:softHyphen/>
+      </w:r>
+      <w:r>
+        <w:rPr>
+          <w:rFonts w:ascii="Arial" w:hAnsi="Arial" w:cs="Arial"/>
+          <w:b/>
+          <w:sz w:val="36"/>
+          <w:szCs w:val="36"/>
+          <w:highlight w:val="white"/>
+        </w:rPr>
+        <w:softHyphen/>
+      </w:r>
+      <w:r>
+        <w:rPr>
+          <w:rFonts w:ascii="Arial" w:hAnsi="Arial" w:cs="Arial"/>
+          <w:b/>
+          <w:sz w:val="36"/>
+          <w:szCs w:val="36"/>
+          <w:highlight w:val="white"/>
+        </w:rPr>
+        <w:softHyphen/>
+      </w:r>
       <w:r>
         <w:rPr>
           <w:rFonts w:ascii="Arial" w:hAnsi="Arial" w:cs="Arial"/>
@@ -223,15 +253,11 @@
     <w:p>
       <w:pPr>
         <w:jc w:val="both"/>
-        <w:rPr>
-          <w:rFonts w:ascii="Arial" w:hAnsi="Arial" w:cs="Arial"/>
-          <w:sz w:val="22"/>
-          <w:szCs w:val="22"/>
-        </w:rPr>
-      </w:pPr>
-      <w:r>
-        <w:rPr>
-          <w:rFonts w:ascii="Arial" w:hAnsi="Arial" w:cs="Arial"/>
+      </w:pPr>
+      <w:r>
+        <w:rPr>
+          <w:rFonts w:ascii="Arial" w:hAnsi="Arial" w:cs="Arial"/>
+          <w:color w:val="000000"/>
           <w:sz w:val="22"/>
           <w:szCs w:val="22"/>
         </w:rPr>
@@ -241,45 +267,47 @@
     <w:p>
       <w:pPr>
         <w:jc w:val="both"/>
-        <w:rPr>
-          <w:rFonts w:ascii="Arial" w:hAnsi="Arial" w:cs="Arial"/>
-          <w:sz w:val="22"/>
-          <w:szCs w:val="22"/>
-        </w:rPr>
-      </w:pPr>
-      <w:r>
-        <w:rPr>
-          <w:rFonts w:ascii="Arial" w:hAnsi="Arial" w:cs="Arial"/>
-          <w:sz w:val="22"/>
-          <w:szCs w:val="22"/>
-        </w:rPr>
-        <w:t>My background in intellectual property law and culinary improved my ability to articulate in a business context and to provide creative solutions. This allows me to be an organized and focused team player that collaborate for a positive environment seeking for challenges and opportunities to grow and improve, while also developing and delivering.</w:t>
+      </w:pPr>
+      <w:r>
+        <w:rPr>
+          <w:rFonts w:ascii="Arial" w:hAnsi="Arial" w:cs="Arial"/>
+          <w:color w:val="000000"/>
+          <w:sz w:val="22"/>
+          <w:szCs w:val="22"/>
+        </w:rPr>
+        <w:t xml:space="preserve">My background in intellectual property law and culinary arts </w:t>
+      </w:r>
+      <w:r>
+        <w:rPr>
+          <w:rFonts w:ascii="Arial" w:hAnsi="Arial" w:cs="Arial"/>
+          <w:color w:val="000000"/>
+          <w:sz w:val="22"/>
+          <w:szCs w:val="22"/>
+        </w:rPr>
+        <w:t>enhanced</w:t>
+      </w:r>
+      <w:r>
+        <w:rPr>
+          <w:rFonts w:ascii="Arial" w:hAnsi="Arial" w:cs="Arial"/>
+          <w:color w:val="000000"/>
+          <w:sz w:val="22"/>
+          <w:szCs w:val="22"/>
+        </w:rPr>
+        <w:t xml:space="preserve"> my ability to articulate in a business context and to provide creative solutions. This allows me to be an organized and focused team player that collaborates for a positive environment seeking challenges and opportunities to grow and improve, while also developing and delivering.</w:t>
       </w:r>
     </w:p>
     <w:p>
       <w:pPr>
         <w:jc w:val="both"/>
-        <w:rPr>
-          <w:rFonts w:ascii="Arial" w:hAnsi="Arial" w:cs="Arial"/>
-          <w:sz w:val="22"/>
-          <w:szCs w:val="22"/>
-        </w:rPr>
-      </w:pPr>
-      <w:r>
-        <w:rPr>
-          <w:rFonts w:ascii="Arial" w:hAnsi="Arial" w:cs="Arial"/>
-          <w:sz w:val="22"/>
-          <w:szCs w:val="22"/>
-        </w:rPr>
-        <w:t>My main expertise is JavaScript and its libraries, but I am also knowledgeable about Python. I am currently learning TypeScript and looking forward to the next programing language/framework</w:t>
-      </w:r>
-      <w:r>
-        <w:rPr>
-          <w:rFonts w:ascii="Arial" w:hAnsi="Arial" w:cs="Arial"/>
-          <w:sz w:val="22"/>
-          <w:szCs w:val="22"/>
-        </w:rPr>
-        <w:t>.</w:t>
+      </w:pPr>
+      <w:r>
+        <w:rPr>
+          <w:rFonts w:ascii="Arial" w:hAnsi="Arial" w:cs="Arial"/>
+          <w:color w:val="000000"/>
+          <w:sz w:val="22"/>
+          <w:szCs w:val="22"/>
+        </w:rPr>
+        <w:t>My main expertise is JavaScript and its libraries/frameworks, but I am also knowledgeable about Python. I am currently learning TypeScript and looking forward to growing my database of programming language/framework knowledge.</w:t>
       </w:r>
     </w:p>
     <w:p>
@@ -366,7 +394,23 @@
           <w:sz w:val="22"/>
           <w:szCs w:val="22"/>
         </w:rPr>
-        <w:t>CLI, Git and GitHub</w:t>
+        <w:t>CLI, Git</w:t>
+      </w:r>
+      <w:r>
+        <w:rPr>
+          <w:rFonts w:ascii="Arial" w:hAnsi="Arial" w:cs="Arial"/>
+          <w:sz w:val="22"/>
+          <w:szCs w:val="22"/>
+        </w:rPr>
+        <w:t>,</w:t>
+      </w:r>
+      <w:r>
+        <w:rPr>
+          <w:rFonts w:ascii="Arial" w:hAnsi="Arial" w:cs="Arial"/>
+          <w:sz w:val="22"/>
+          <w:szCs w:val="22"/>
+        </w:rPr>
+        <w:t xml:space="preserve"> and GitHub</w:t>
       </w:r>
     </w:p>
     <w:p>
@@ -514,7 +558,7 @@
           <w:sz w:val="22"/>
           <w:szCs w:val="22"/>
         </w:rPr>
-        <w:t>’s</w:t>
+        <w:t>s</w:t>
       </w:r>
     </w:p>
     <w:p>
@@ -570,7 +614,6 @@
           <w:szCs w:val="22"/>
         </w:rPr>
       </w:pPr>
-      <w:proofErr w:type="spellStart"/>
       <w:r>
         <w:rPr>
           <w:rFonts w:ascii="Arial" w:hAnsi="Arial" w:cs="Arial"/>
@@ -585,9 +628,8 @@
           <w:sz w:val="22"/>
           <w:szCs w:val="22"/>
         </w:rPr>
-        <w:t>b</w:t>
-      </w:r>
-      <w:proofErr w:type="spellEnd"/>
+        <w:t>B</w:t>
+      </w:r>
       <w:r>
         <w:rPr>
           <w:rFonts w:ascii="Arial" w:hAnsi="Arial" w:cs="Arial"/>
@@ -751,18 +793,16 @@
           <w:sz w:val="22"/>
           <w:szCs w:val="22"/>
         </w:rPr>
-        <w:t xml:space="preserve">Heroku and </w:t>
-      </w:r>
-      <w:proofErr w:type="spellStart"/>
-      <w:r>
-        <w:rPr>
-          <w:rFonts w:ascii="Arial" w:hAnsi="Arial" w:cs="Arial"/>
-          <w:sz w:val="22"/>
-          <w:szCs w:val="22"/>
-        </w:rPr>
-        <w:t>MongoDb</w:t>
-      </w:r>
-      <w:proofErr w:type="spellEnd"/>
+        <w:t>Heroku and MongoD</w:t>
+      </w:r>
+      <w:r>
+        <w:rPr>
+          <w:rFonts w:ascii="Arial" w:hAnsi="Arial" w:cs="Arial"/>
+          <w:sz w:val="22"/>
+          <w:szCs w:val="22"/>
+        </w:rPr>
+        <w:t>B</w:t>
+      </w:r>
       <w:r>
         <w:rPr>
           <w:rFonts w:ascii="Arial" w:hAnsi="Arial" w:cs="Arial"/>
@@ -1162,7 +1202,25 @@
           <w:sz w:val="22"/>
           <w:szCs w:val="22"/>
         </w:rPr>
-        <w:t xml:space="preserve">Tech: HTML, CSS, Bootstrap, JavaScript, React, React Hooks, </w:t>
+        <w:t>Tech: HTML, CSS, Bootstrap, JavaScript, React, React Hooks, MongoD</w:t>
+      </w:r>
+      <w:r>
+        <w:rPr>
+          <w:rFonts w:ascii="Arial" w:hAnsi="Arial" w:cs="Arial"/>
+          <w:color w:val="000000" w:themeColor="text1"/>
+          <w:sz w:val="22"/>
+          <w:szCs w:val="22"/>
+        </w:rPr>
+        <w:t>B</w:t>
+      </w:r>
+      <w:r>
+        <w:rPr>
+          <w:rFonts w:ascii="Arial" w:hAnsi="Arial" w:cs="Arial"/>
+          <w:color w:val="000000" w:themeColor="text1"/>
+          <w:sz w:val="22"/>
+          <w:szCs w:val="22"/>
+        </w:rPr>
+        <w:t xml:space="preserve">, Mongoose, </w:t>
       </w:r>
       <w:proofErr w:type="spellStart"/>
       <w:r>
@@ -1172,7 +1230,7 @@
           <w:sz w:val="22"/>
           <w:szCs w:val="22"/>
         </w:rPr>
-        <w:t>MongoDb</w:t>
+        <w:t>Node.Js</w:t>
       </w:r>
       <w:proofErr w:type="spellEnd"/>
       <w:r>
@@ -1182,27 +1240,7 @@
           <w:sz w:val="22"/>
           <w:szCs w:val="22"/>
         </w:rPr>
-        <w:t xml:space="preserve">, Mongoose, </w:t>
-      </w:r>
-      <w:proofErr w:type="spellStart"/>
-      <w:r>
-        <w:rPr>
-          <w:rFonts w:ascii="Arial" w:hAnsi="Arial" w:cs="Arial"/>
-          <w:color w:val="000000" w:themeColor="text1"/>
-          <w:sz w:val="22"/>
-          <w:szCs w:val="22"/>
-        </w:rPr>
-        <w:t>Node.Js</w:t>
-      </w:r>
-      <w:proofErr w:type="spellEnd"/>
-      <w:r>
-        <w:rPr>
-          <w:rFonts w:ascii="Arial" w:hAnsi="Arial" w:cs="Arial"/>
-          <w:color w:val="000000" w:themeColor="text1"/>
-          <w:sz w:val="22"/>
-          <w:szCs w:val="22"/>
-        </w:rPr>
-        <w:t>, Express, API’s, and Heroku.</w:t>
+        <w:t>, Express, APIs, and Heroku.</w:t>
       </w:r>
     </w:p>
     <w:p>
@@ -1323,7 +1361,7 @@
           <w:sz w:val="22"/>
           <w:szCs w:val="22"/>
         </w:rPr>
-        <w:t>, Python, API’s, Django, PostgreSQL, AWS S3, and Heroku.</w:t>
+        <w:t>, Python, APIs, Django, PostgreSQL, AWS S3, and Heroku.</w:t>
       </w:r>
     </w:p>
     <w:p>
@@ -1437,9 +1475,8 @@
           <w:sz w:val="22"/>
           <w:szCs w:val="22"/>
         </w:rPr>
-        <w:t xml:space="preserve">, Express, AJAX, API’s, </w:t>
-      </w:r>
-      <w:proofErr w:type="spellStart"/>
+        <w:t>, Express, AJAX, APIs, MongoD</w:t>
+      </w:r>
       <w:r>
         <w:rPr>
           <w:rFonts w:ascii="Arial" w:hAnsi="Arial" w:cs="Arial"/>
@@ -1447,9 +1484,8 @@
           <w:sz w:val="22"/>
           <w:szCs w:val="22"/>
         </w:rPr>
-        <w:t>MongoDb</w:t>
-      </w:r>
-      <w:proofErr w:type="spellEnd"/>
+        <w:t>B</w:t>
+      </w:r>
       <w:r>
         <w:rPr>
           <w:rFonts w:ascii="Arial" w:hAnsi="Arial" w:cs="Arial"/>
@@ -1459,7 +1495,6 @@
         </w:rPr>
         <w:t xml:space="preserve">, Mongoose, </w:t>
       </w:r>
-      <w:proofErr w:type="spellStart"/>
       <w:r>
         <w:rPr>
           <w:rFonts w:ascii="Arial" w:hAnsi="Arial" w:cs="Arial"/>
@@ -1467,9 +1502,8 @@
           <w:sz w:val="22"/>
           <w:szCs w:val="22"/>
         </w:rPr>
-        <w:t>MongoDb</w:t>
-      </w:r>
-      <w:proofErr w:type="spellEnd"/>
+        <w:t>MongoDB</w:t>
+      </w:r>
       <w:r>
         <w:rPr>
           <w:rFonts w:ascii="Arial" w:hAnsi="Arial" w:cs="Arial"/>
@@ -1713,6 +1747,9 @@
     </w:p>
     <w:p>
       <w:pPr>
+        <w:tabs>
+          <w:tab w:val="left" w:pos="8080"/>
+        </w:tabs>
         <w:jc w:val="both"/>
         <w:rPr>
           <w:rFonts w:ascii="Arial" w:hAnsi="Arial" w:cs="Arial"/>
@@ -1742,6 +1779,34 @@
       <w:r>
         <w:rPr>
           <w:rFonts w:ascii="Arial" w:hAnsi="Arial" w:cs="Arial"/>
+          <w:b/>
+          <w:sz w:val="22"/>
+          <w:szCs w:val="22"/>
+        </w:rPr>
+        <w:tab/>
+        <w:t xml:space="preserve"> </w:t>
+      </w:r>
+      <w:r>
+        <w:rPr>
+          <w:rFonts w:ascii="Arial" w:hAnsi="Arial" w:cs="Arial"/>
+          <w:sz w:val="22"/>
+          <w:szCs w:val="22"/>
+        </w:rPr>
+        <w:t>Feb/2020</w:t>
+      </w:r>
+    </w:p>
+    <w:p>
+      <w:pPr>
+        <w:jc w:val="both"/>
+        <w:rPr>
+          <w:rFonts w:ascii="Arial" w:hAnsi="Arial" w:cs="Arial"/>
+          <w:sz w:val="22"/>
+          <w:szCs w:val="22"/>
+        </w:rPr>
+      </w:pPr>
+      <w:r>
+        <w:rPr>
+          <w:rFonts w:ascii="Arial" w:hAnsi="Arial" w:cs="Arial"/>
           <w:sz w:val="22"/>
           <w:szCs w:val="22"/>
         </w:rPr>
@@ -1763,14 +1828,6 @@
         </w:rPr>
         <w:t xml:space="preserve">- </w:t>
       </w:r>
-      <w:r>
-        <w:rPr>
-          <w:rFonts w:ascii="Arial" w:hAnsi="Arial" w:cs="Arial"/>
-          <w:sz w:val="22"/>
-          <w:szCs w:val="22"/>
-        </w:rPr>
-        <w:t xml:space="preserve">previously </w:t>
-      </w:r>
       <w:proofErr w:type="spellStart"/>
       <w:r>
         <w:rPr>
@@ -1807,14 +1864,6 @@
           <w:szCs w:val="22"/>
         </w:rPr>
       </w:pPr>
-      <w:r>
-        <w:rPr>
-          <w:rFonts w:ascii="Arial" w:hAnsi="Arial" w:cs="Arial"/>
-          <w:sz w:val="22"/>
-          <w:szCs w:val="22"/>
-        </w:rPr>
-        <w:t xml:space="preserve"> </w:t>
-      </w:r>
     </w:p>
     <w:p>
       <w:pPr>
@@ -2147,6 +2196,15 @@
           <w:sz w:val="22"/>
           <w:szCs w:val="22"/>
         </w:rPr>
+        <w:t xml:space="preserve">English – fluent; </w:t>
+      </w:r>
+      <w:r>
+        <w:rPr>
+          <w:rFonts w:ascii="Arial" w:hAnsi="Arial" w:cs="Arial"/>
+          <w:bCs/>
+          <w:sz w:val="22"/>
+          <w:szCs w:val="22"/>
+        </w:rPr>
         <w:t xml:space="preserve">Portuguese </w:t>
       </w:r>
       <w:r>
@@ -2443,36 +2501,32 @@
           <w:sz w:val="22"/>
           <w:szCs w:val="22"/>
         </w:rPr>
-        <w:t xml:space="preserve">JavaScript, React, Node.js, </w:t>
-      </w:r>
-      <w:proofErr w:type="spellStart"/>
-      <w:r>
-        <w:rPr>
-          <w:rFonts w:ascii="Arial" w:hAnsi="Arial" w:cs="Arial"/>
-          <w:sz w:val="22"/>
-          <w:szCs w:val="22"/>
-        </w:rPr>
-        <w:t>MongoDb</w:t>
-      </w:r>
-      <w:proofErr w:type="spellEnd"/>
-      <w:r>
-        <w:rPr>
-          <w:rFonts w:ascii="Arial" w:hAnsi="Arial" w:cs="Arial"/>
-          <w:sz w:val="22"/>
-          <w:szCs w:val="22"/>
-        </w:rPr>
-        <w:t xml:space="preserve">, Python, Django, </w:t>
-      </w:r>
-      <w:proofErr w:type="spellStart"/>
-      <w:r>
-        <w:rPr>
-          <w:rFonts w:ascii="Arial" w:hAnsi="Arial" w:cs="Arial"/>
-          <w:sz w:val="22"/>
-          <w:szCs w:val="22"/>
-        </w:rPr>
-        <w:t>PostgreSQl</w:t>
-      </w:r>
-      <w:proofErr w:type="spellEnd"/>
+        <w:t>JavaScript, React, Node.js, MongoD</w:t>
+      </w:r>
+      <w:r>
+        <w:rPr>
+          <w:rFonts w:ascii="Arial" w:hAnsi="Arial" w:cs="Arial"/>
+          <w:sz w:val="22"/>
+          <w:szCs w:val="22"/>
+        </w:rPr>
+        <w:t>B</w:t>
+      </w:r>
+      <w:r>
+        <w:rPr>
+          <w:rFonts w:ascii="Arial" w:hAnsi="Arial" w:cs="Arial"/>
+          <w:sz w:val="22"/>
+          <w:szCs w:val="22"/>
+        </w:rPr>
+        <w:t>, Python, Django, PostgreSQ</w:t>
+      </w:r>
+      <w:r>
+        <w:rPr>
+          <w:rFonts w:ascii="Arial" w:hAnsi="Arial" w:cs="Arial"/>
+          <w:sz w:val="22"/>
+          <w:szCs w:val="22"/>
+        </w:rPr>
+        <w:t>L</w:t>
+      </w:r>
       <w:r>
         <w:rPr>
           <w:rFonts w:ascii="Arial" w:hAnsi="Arial" w:cs="Arial"/>

</xml_diff>

<commit_message>
changed resume, added alt to languages images and for on contact labels, also deleted the outline none of the contact btn for accessibility
</commit_message>
<xml_diff>
--- a/public/files/suzynakayama.docx
+++ b/public/files/suzynakayama.docx
@@ -109,6 +109,8 @@
         <w:rPr>
           <w:rFonts w:ascii="Arial" w:hAnsi="Arial" w:cs="Arial"/>
           <w:b/>
+          <w:sz w:val="16"/>
+          <w:szCs w:val="16"/>
           <w:highlight w:val="white"/>
         </w:rPr>
       </w:pPr>
@@ -316,17 +318,18 @@
         <w:rPr>
           <w:rFonts w:ascii="Arial" w:hAnsi="Arial" w:cs="Arial"/>
           <w:b/>
-          <w:sz w:val="22"/>
-          <w:szCs w:val="22"/>
+          <w:sz w:val="16"/>
+          <w:szCs w:val="16"/>
           <w:u w:val="single"/>
         </w:rPr>
       </w:pPr>
     </w:p>
     <w:p>
       <w:pPr>
-        <w:jc w:val="both"/>
-        <w:rPr>
-          <w:rFonts w:ascii="Arial" w:hAnsi="Arial" w:cs="Arial"/>
+        <w:jc w:val="center"/>
+        <w:rPr>
+          <w:rFonts w:ascii="Arial" w:hAnsi="Arial" w:cs="Arial"/>
+          <w:b/>
           <w:color w:val="000000" w:themeColor="text1"/>
           <w:sz w:val="22"/>
           <w:szCs w:val="22"/>
@@ -342,28 +345,30 @@
           <w:szCs w:val="22"/>
           <w:u w:val="single"/>
         </w:rPr>
+        <w:t xml:space="preserve">TECH </w:t>
+      </w:r>
+      <w:r>
+        <w:rPr>
+          <w:rFonts w:ascii="Arial" w:hAnsi="Arial" w:cs="Arial"/>
+          <w:b/>
+          <w:color w:val="000000" w:themeColor="text1"/>
+          <w:sz w:val="22"/>
+          <w:szCs w:val="22"/>
+          <w:u w:val="single"/>
+        </w:rPr>
         <w:t>SKILLS</w:t>
       </w:r>
     </w:p>
     <w:p>
       <w:pPr>
-        <w:ind w:left="720" w:hanging="360"/>
-        <w:jc w:val="both"/>
-        <w:rPr>
-          <w:rFonts w:ascii="Arial" w:hAnsi="Arial" w:cs="Arial"/>
-          <w:sz w:val="22"/>
-          <w:szCs w:val="22"/>
-        </w:rPr>
-      </w:pPr>
-    </w:p>
-    <w:p>
-      <w:pPr>
-        <w:ind w:left="720" w:hanging="360"/>
-        <w:jc w:val="both"/>
-        <w:rPr>
-          <w:rFonts w:ascii="Arial" w:hAnsi="Arial" w:cs="Arial"/>
-          <w:sz w:val="22"/>
-          <w:szCs w:val="22"/>
+        <w:jc w:val="center"/>
+        <w:rPr>
+          <w:rFonts w:ascii="Arial" w:hAnsi="Arial" w:cs="Arial"/>
+          <w:b/>
+          <w:color w:val="000000" w:themeColor="text1"/>
+          <w:sz w:val="22"/>
+          <w:szCs w:val="22"/>
+          <w:u w:val="single"/>
         </w:rPr>
         <w:sectPr>
           <w:type w:val="continuous"/>
@@ -376,6 +381,69 @@
     </w:p>
     <w:p>
       <w:pPr>
+        <w:jc w:val="center"/>
+        <w:rPr>
+          <w:rFonts w:ascii="Arial" w:hAnsi="Arial" w:cs="Arial"/>
+          <w:b/>
+          <w:color w:val="000000" w:themeColor="text1"/>
+          <w:sz w:val="22"/>
+          <w:szCs w:val="22"/>
+        </w:rPr>
+      </w:pPr>
+      <w:r>
+        <w:rPr>
+          <w:rFonts w:ascii="Arial" w:hAnsi="Arial" w:cs="Arial"/>
+          <w:b/>
+          <w:color w:val="000000" w:themeColor="text1"/>
+          <w:sz w:val="22"/>
+          <w:szCs w:val="22"/>
+        </w:rPr>
+        <w:t>Strong Skills</w:t>
+      </w:r>
+    </w:p>
+    <w:p>
+      <w:pPr>
+        <w:jc w:val="both"/>
+        <w:rPr>
+          <w:rFonts w:ascii="Arial" w:hAnsi="Arial" w:cs="Arial"/>
+          <w:b/>
+          <w:color w:val="000000" w:themeColor="text1"/>
+          <w:sz w:val="16"/>
+          <w:szCs w:val="16"/>
+        </w:rPr>
+      </w:pPr>
+    </w:p>
+    <w:p>
+      <w:pPr>
+        <w:jc w:val="center"/>
+        <w:rPr>
+          <w:rFonts w:ascii="Arial" w:hAnsi="Arial" w:cs="Arial"/>
+          <w:b/>
+          <w:color w:val="000000" w:themeColor="text1"/>
+          <w:sz w:val="22"/>
+          <w:szCs w:val="22"/>
+        </w:rPr>
+        <w:sectPr>
+          <w:type w:val="continuous"/>
+          <w:pgSz w:w="11909" w:h="16834"/>
+          <w:pgMar w:top="1440" w:right="1440" w:bottom="1440" w:left="1440" w:header="720" w:footer="720" w:gutter="0"/>
+          <w:pgNumType w:start="1"/>
+          <w:cols w:num="2" w:space="720"/>
+        </w:sectPr>
+      </w:pPr>
+      <w:r>
+        <w:rPr>
+          <w:rFonts w:ascii="Arial" w:hAnsi="Arial" w:cs="Arial"/>
+          <w:b/>
+          <w:color w:val="000000" w:themeColor="text1"/>
+          <w:sz w:val="22"/>
+          <w:szCs w:val="22"/>
+        </w:rPr>
+        <w:t>Working Knowledge</w:t>
+      </w:r>
+    </w:p>
+    <w:p>
+      <w:pPr>
         <w:numPr>
           <w:ilvl w:val="0"/>
           <w:numId w:val="1"/>
@@ -433,23 +501,7 @@
           <w:sz w:val="22"/>
           <w:szCs w:val="22"/>
         </w:rPr>
-        <w:t>HTML 5</w:t>
-      </w:r>
-      <w:r>
-        <w:rPr>
-          <w:rFonts w:ascii="Arial" w:hAnsi="Arial" w:cs="Arial"/>
-          <w:sz w:val="22"/>
-          <w:szCs w:val="22"/>
-        </w:rPr>
-        <w:t xml:space="preserve"> and</w:t>
-      </w:r>
-      <w:r>
-        <w:rPr>
-          <w:rFonts w:ascii="Arial" w:hAnsi="Arial" w:cs="Arial"/>
-          <w:sz w:val="22"/>
-          <w:szCs w:val="22"/>
-        </w:rPr>
-        <w:t xml:space="preserve"> CSS 3</w:t>
+        <w:t>HTML 5 and CSS 3</w:t>
       </w:r>
     </w:p>
     <w:p>
@@ -472,23 +524,7 @@
           <w:sz w:val="22"/>
           <w:szCs w:val="22"/>
         </w:rPr>
-        <w:t>Bootstrap</w:t>
-      </w:r>
-      <w:r>
-        <w:rPr>
-          <w:rFonts w:ascii="Arial" w:hAnsi="Arial" w:cs="Arial"/>
-          <w:sz w:val="22"/>
-          <w:szCs w:val="22"/>
-        </w:rPr>
-        <w:t xml:space="preserve"> </w:t>
-      </w:r>
-      <w:r>
-        <w:rPr>
-          <w:rFonts w:ascii="Arial" w:hAnsi="Arial" w:cs="Arial"/>
-          <w:sz w:val="22"/>
-          <w:szCs w:val="22"/>
-        </w:rPr>
-        <w:t>4 and Sass</w:t>
+        <w:t>Bootstrap 4 and Sass</w:t>
       </w:r>
     </w:p>
     <w:p>
@@ -519,15 +555,23 @@
           <w:sz w:val="22"/>
           <w:szCs w:val="22"/>
         </w:rPr>
-        <w:t xml:space="preserve"> </w:t>
-      </w:r>
-      <w:r>
-        <w:rPr>
-          <w:rFonts w:ascii="Arial" w:hAnsi="Arial" w:cs="Arial"/>
-          <w:sz w:val="22"/>
-          <w:szCs w:val="22"/>
-        </w:rPr>
-        <w:t>and jQuery</w:t>
+        <w:t>,</w:t>
+      </w:r>
+      <w:r>
+        <w:rPr>
+          <w:rFonts w:ascii="Arial" w:hAnsi="Arial" w:cs="Arial"/>
+          <w:sz w:val="22"/>
+          <w:szCs w:val="22"/>
+        </w:rPr>
+        <w:t xml:space="preserve"> jQuery</w:t>
+      </w:r>
+      <w:r>
+        <w:rPr>
+          <w:rFonts w:ascii="Arial" w:hAnsi="Arial" w:cs="Arial"/>
+          <w:sz w:val="22"/>
+          <w:szCs w:val="22"/>
+        </w:rPr>
+        <w:t>, and TypeScript</w:t>
       </w:r>
     </w:p>
     <w:p>
@@ -581,23 +625,7 @@
           <w:sz w:val="22"/>
           <w:szCs w:val="22"/>
         </w:rPr>
-        <w:t>Node</w:t>
-      </w:r>
-      <w:r>
-        <w:rPr>
-          <w:rFonts w:ascii="Arial" w:hAnsi="Arial" w:cs="Arial"/>
-          <w:sz w:val="22"/>
-          <w:szCs w:val="22"/>
-        </w:rPr>
-        <w:t>.j</w:t>
-      </w:r>
-      <w:r>
-        <w:rPr>
-          <w:rFonts w:ascii="Arial" w:hAnsi="Arial" w:cs="Arial"/>
-          <w:sz w:val="22"/>
-          <w:szCs w:val="22"/>
-        </w:rPr>
-        <w:t>s and Express</w:t>
+        <w:t>Node.js and Express</w:t>
       </w:r>
     </w:p>
     <w:p>
@@ -682,31 +710,23 @@
           <w:sz w:val="22"/>
           <w:szCs w:val="22"/>
         </w:rPr>
-        <w:t xml:space="preserve">Python, </w:t>
-      </w:r>
-      <w:r>
-        <w:rPr>
-          <w:rFonts w:ascii="Arial" w:hAnsi="Arial" w:cs="Arial"/>
-          <w:sz w:val="22"/>
-          <w:szCs w:val="22"/>
-        </w:rPr>
-        <w:t>PostgreSQL</w:t>
-      </w:r>
-      <w:r>
-        <w:rPr>
-          <w:rFonts w:ascii="Arial" w:hAnsi="Arial" w:cs="Arial"/>
-          <w:sz w:val="22"/>
-          <w:szCs w:val="22"/>
-        </w:rPr>
-        <w:t>,</w:t>
-      </w:r>
-      <w:r>
-        <w:rPr>
-          <w:rFonts w:ascii="Arial" w:hAnsi="Arial" w:cs="Arial"/>
-          <w:sz w:val="22"/>
-          <w:szCs w:val="22"/>
-        </w:rPr>
-        <w:t xml:space="preserve"> and Django</w:t>
+        <w:t>Heroku and MongoD</w:t>
+      </w:r>
+      <w:r>
+        <w:rPr>
+          <w:rFonts w:ascii="Arial" w:hAnsi="Arial" w:cs="Arial"/>
+          <w:sz w:val="22"/>
+          <w:szCs w:val="22"/>
+        </w:rPr>
+        <w:t>B</w:t>
+      </w:r>
+      <w:r>
+        <w:rPr>
+          <w:rFonts w:ascii="Arial" w:hAnsi="Arial" w:cs="Arial"/>
+          <w:sz w:val="22"/>
+          <w:szCs w:val="22"/>
+        </w:rPr>
+        <w:t xml:space="preserve"> Atlas</w:t>
       </w:r>
     </w:p>
     <w:p>
@@ -729,26 +749,8 @@
           <w:sz w:val="22"/>
           <w:szCs w:val="22"/>
         </w:rPr>
-        <w:t xml:space="preserve">OAuth and </w:t>
-      </w:r>
-      <w:proofErr w:type="spellStart"/>
-      <w:r>
-        <w:rPr>
-          <w:rFonts w:ascii="Arial" w:hAnsi="Arial" w:cs="Arial"/>
-          <w:sz w:val="22"/>
-          <w:szCs w:val="22"/>
-        </w:rPr>
-        <w:t>Passport</w:t>
-      </w:r>
-      <w:r>
-        <w:rPr>
-          <w:rFonts w:ascii="Arial" w:hAnsi="Arial" w:cs="Arial"/>
-          <w:sz w:val="22"/>
-          <w:szCs w:val="22"/>
-        </w:rPr>
-        <w:t>Js</w:t>
-      </w:r>
-      <w:proofErr w:type="spellEnd"/>
+        <w:t>Python, PostgreSQL, and Django</w:t>
+      </w:r>
     </w:p>
     <w:p>
       <w:pPr>
@@ -770,8 +772,26 @@
           <w:sz w:val="22"/>
           <w:szCs w:val="22"/>
         </w:rPr>
-        <w:t>Amazon Web Services (AWS) S3, Route 53, and Amplify</w:t>
-      </w:r>
+        <w:t xml:space="preserve">JWT, </w:t>
+      </w:r>
+      <w:r>
+        <w:rPr>
+          <w:rFonts w:ascii="Arial" w:hAnsi="Arial" w:cs="Arial"/>
+          <w:sz w:val="22"/>
+          <w:szCs w:val="22"/>
+        </w:rPr>
+        <w:t xml:space="preserve">OAuth and </w:t>
+      </w:r>
+      <w:proofErr w:type="spellStart"/>
+      <w:r>
+        <w:rPr>
+          <w:rFonts w:ascii="Arial" w:hAnsi="Arial" w:cs="Arial"/>
+          <w:sz w:val="22"/>
+          <w:szCs w:val="22"/>
+        </w:rPr>
+        <w:t>PassportJs</w:t>
+      </w:r>
+      <w:proofErr w:type="spellEnd"/>
     </w:p>
     <w:p>
       <w:pPr>
@@ -793,23 +813,7 @@
           <w:sz w:val="22"/>
           <w:szCs w:val="22"/>
         </w:rPr>
-        <w:t>Heroku and MongoD</w:t>
-      </w:r>
-      <w:r>
-        <w:rPr>
-          <w:rFonts w:ascii="Arial" w:hAnsi="Arial" w:cs="Arial"/>
-          <w:sz w:val="22"/>
-          <w:szCs w:val="22"/>
-        </w:rPr>
-        <w:t>B</w:t>
-      </w:r>
-      <w:r>
-        <w:rPr>
-          <w:rFonts w:ascii="Arial" w:hAnsi="Arial" w:cs="Arial"/>
-          <w:sz w:val="22"/>
-          <w:szCs w:val="22"/>
-        </w:rPr>
-        <w:t xml:space="preserve"> Atlas</w:t>
+        <w:t>Google Firebase</w:t>
       </w:r>
     </w:p>
     <w:p>
@@ -832,7 +836,7 @@
           <w:sz w:val="22"/>
           <w:szCs w:val="22"/>
         </w:rPr>
-        <w:t>Software Development Life Cycle</w:t>
+        <w:t>Amazon Web Services (AWS) S3, Route 53, and Amplify</w:t>
       </w:r>
     </w:p>
     <w:p>
@@ -855,15 +859,7 @@
           <w:sz w:val="22"/>
           <w:szCs w:val="22"/>
         </w:rPr>
-        <w:t>Agile</w:t>
-      </w:r>
-      <w:r>
-        <w:rPr>
-          <w:rFonts w:ascii="Arial" w:hAnsi="Arial" w:cs="Arial"/>
-          <w:sz w:val="22"/>
-          <w:szCs w:val="22"/>
-        </w:rPr>
-        <w:t xml:space="preserve"> methodology (Scrum)</w:t>
+        <w:t>Software Development Life Cycle</w:t>
       </w:r>
     </w:p>
     <w:p>
@@ -886,41 +882,131 @@
           <w:sz w:val="22"/>
           <w:szCs w:val="22"/>
         </w:rPr>
-        <w:t>Adaptable, s</w:t>
-      </w:r>
-      <w:r>
-        <w:rPr>
-          <w:rFonts w:ascii="Arial" w:hAnsi="Arial" w:cs="Arial"/>
-          <w:sz w:val="22"/>
-          <w:szCs w:val="22"/>
-        </w:rPr>
-        <w:t xml:space="preserve">olution-oriented, coachable, </w:t>
-      </w:r>
-      <w:r>
-        <w:rPr>
-          <w:rFonts w:ascii="Arial" w:hAnsi="Arial" w:cs="Arial"/>
-          <w:sz w:val="22"/>
-          <w:szCs w:val="22"/>
-        </w:rPr>
-        <w:t xml:space="preserve">and </w:t>
-      </w:r>
-      <w:r>
-        <w:rPr>
-          <w:rFonts w:ascii="Arial" w:hAnsi="Arial" w:cs="Arial"/>
-          <w:sz w:val="22"/>
-          <w:szCs w:val="22"/>
-        </w:rPr>
-        <w:t>fast learner</w:t>
-      </w:r>
-      <w:r>
-        <w:rPr>
-          <w:rFonts w:ascii="Arial" w:hAnsi="Arial" w:cs="Arial"/>
-          <w:sz w:val="22"/>
-          <w:szCs w:val="22"/>
-          <w:highlight w:val="white"/>
+        <w:t>Agile</w:t>
+      </w:r>
+      <w:r>
+        <w:rPr>
+          <w:rFonts w:ascii="Arial" w:hAnsi="Arial" w:cs="Arial"/>
+          <w:sz w:val="22"/>
+          <w:szCs w:val="22"/>
+        </w:rPr>
+        <w:t xml:space="preserve"> methodology (Scrum)</w:t>
+      </w:r>
+    </w:p>
+    <w:p>
+      <w:pPr>
+        <w:spacing w:line="276" w:lineRule="auto"/>
+        <w:ind w:left="284" w:right="-135"/>
+        <w:rPr>
+          <w:rFonts w:ascii="Arial" w:hAnsi="Arial" w:cs="Arial"/>
+          <w:sz w:val="22"/>
+          <w:szCs w:val="22"/>
+        </w:rPr>
+      </w:pPr>
+    </w:p>
+    <w:p>
+      <w:pPr>
+        <w:spacing w:line="276" w:lineRule="auto"/>
+        <w:ind w:left="284" w:right="-135"/>
+        <w:rPr>
+          <w:rFonts w:ascii="Arial" w:hAnsi="Arial" w:cs="Arial"/>
+          <w:sz w:val="22"/>
+          <w:szCs w:val="22"/>
+        </w:rPr>
+        <w:sectPr>
+          <w:type w:val="continuous"/>
+          <w:pgSz w:w="11909" w:h="16834"/>
+          <w:pgMar w:top="1440" w:right="1440" w:bottom="1440" w:left="1440" w:header="720" w:footer="720" w:gutter="0"/>
+          <w:pgNumType w:start="1"/>
+          <w:cols w:num="2" w:space="720"/>
+        </w:sectPr>
+      </w:pPr>
+    </w:p>
+    <w:p>
+      <w:pPr>
+        <w:spacing w:line="276" w:lineRule="auto"/>
+        <w:ind w:left="284" w:right="-135"/>
+        <w:rPr>
+          <w:rFonts w:ascii="Arial" w:hAnsi="Arial" w:cs="Arial"/>
+          <w:sz w:val="10"/>
+          <w:szCs w:val="10"/>
+        </w:rPr>
+      </w:pPr>
+    </w:p>
+    <w:p>
+      <w:pPr>
+        <w:jc w:val="center"/>
+        <w:rPr>
+          <w:rFonts w:ascii="Arial" w:hAnsi="Arial" w:cs="Arial"/>
+          <w:b/>
+          <w:color w:val="000000" w:themeColor="text1"/>
+          <w:sz w:val="22"/>
+          <w:szCs w:val="22"/>
+          <w:u w:val="single"/>
+        </w:rPr>
+      </w:pPr>
+      <w:r>
+        <w:rPr>
+          <w:rFonts w:ascii="Arial" w:hAnsi="Arial" w:cs="Arial"/>
+          <w:b/>
+          <w:color w:val="000000" w:themeColor="text1"/>
+          <w:sz w:val="22"/>
+          <w:szCs w:val="22"/>
+          <w:u w:val="single"/>
+        </w:rPr>
+        <w:t>SOFT</w:t>
+      </w:r>
+      <w:r>
+        <w:rPr>
+          <w:rFonts w:ascii="Arial" w:hAnsi="Arial" w:cs="Arial"/>
+          <w:b/>
+          <w:color w:val="000000" w:themeColor="text1"/>
+          <w:sz w:val="22"/>
+          <w:szCs w:val="22"/>
+          <w:u w:val="single"/>
         </w:rPr>
         <w:t xml:space="preserve"> </w:t>
       </w:r>
+      <w:r>
+        <w:rPr>
+          <w:rFonts w:ascii="Arial" w:hAnsi="Arial" w:cs="Arial"/>
+          <w:b/>
+          <w:color w:val="000000" w:themeColor="text1"/>
+          <w:sz w:val="22"/>
+          <w:szCs w:val="22"/>
+          <w:u w:val="single"/>
+        </w:rPr>
+        <w:t>SKILLS</w:t>
+      </w:r>
+    </w:p>
+    <w:p>
+      <w:pPr>
+        <w:ind w:left="720" w:hanging="360"/>
+        <w:jc w:val="both"/>
+        <w:rPr>
+          <w:rFonts w:ascii="Arial" w:hAnsi="Arial" w:cs="Arial"/>
+          <w:sz w:val="22"/>
+          <w:szCs w:val="22"/>
+        </w:rPr>
+      </w:pPr>
+    </w:p>
+    <w:p>
+      <w:pPr>
+        <w:ind w:left="720" w:hanging="360"/>
+        <w:jc w:val="both"/>
+        <w:rPr>
+          <w:rFonts w:ascii="Arial" w:hAnsi="Arial" w:cs="Arial"/>
+          <w:sz w:val="16"/>
+          <w:szCs w:val="16"/>
+        </w:rPr>
+        <w:sectPr>
+          <w:type w:val="continuous"/>
+          <w:pgSz w:w="11909" w:h="16834"/>
+          <w:pgMar w:top="1440" w:right="1440" w:bottom="1440" w:left="1440" w:header="720" w:footer="720" w:gutter="0"/>
+          <w:pgNumType w:start="1"/>
+          <w:cols w:space="720"/>
+        </w:sectPr>
+      </w:pPr>
     </w:p>
     <w:p>
       <w:pPr>
@@ -939,19 +1025,43 @@
       <w:r>
         <w:rPr>
           <w:rFonts w:ascii="Arial" w:hAnsi="Arial" w:cs="Arial"/>
-          <w:sz w:val="13"/>
-          <w:szCs w:val="13"/>
+          <w:sz w:val="22"/>
+          <w:szCs w:val="22"/>
+        </w:rPr>
+        <w:t>Adaptable, s</w:t>
+      </w:r>
+      <w:r>
+        <w:rPr>
+          <w:rFonts w:ascii="Arial" w:hAnsi="Arial" w:cs="Arial"/>
+          <w:sz w:val="22"/>
+          <w:szCs w:val="22"/>
+        </w:rPr>
+        <w:t xml:space="preserve">olution-oriented, coachable, </w:t>
+      </w:r>
+      <w:r>
+        <w:rPr>
+          <w:rFonts w:ascii="Arial" w:hAnsi="Arial" w:cs="Arial"/>
+          <w:sz w:val="22"/>
+          <w:szCs w:val="22"/>
+        </w:rPr>
+        <w:t xml:space="preserve">and </w:t>
+      </w:r>
+      <w:r>
+        <w:rPr>
+          <w:rFonts w:ascii="Arial" w:hAnsi="Arial" w:cs="Arial"/>
+          <w:sz w:val="22"/>
+          <w:szCs w:val="22"/>
+        </w:rPr>
+        <w:t>fast learner</w:t>
+      </w:r>
+      <w:r>
+        <w:rPr>
+          <w:rFonts w:ascii="Arial" w:hAnsi="Arial" w:cs="Arial"/>
+          <w:sz w:val="22"/>
+          <w:szCs w:val="22"/>
+          <w:highlight w:val="white"/>
         </w:rPr>
         <w:t xml:space="preserve"> </w:t>
-      </w:r>
-      <w:r>
-        <w:rPr>
-          <w:rFonts w:ascii="Arial" w:hAnsi="Arial" w:cs="Arial"/>
-          <w:sz w:val="22"/>
-          <w:szCs w:val="22"/>
-          <w:highlight w:val="white"/>
-        </w:rPr>
-        <w:t>Effective working in fast-paced environments and under pressure</w:t>
       </w:r>
     </w:p>
     <w:p>
@@ -971,19 +1081,19 @@
       <w:r>
         <w:rPr>
           <w:rFonts w:ascii="Arial" w:hAnsi="Arial" w:cs="Arial"/>
+          <w:sz w:val="13"/>
+          <w:szCs w:val="13"/>
+        </w:rPr>
+        <w:t xml:space="preserve"> </w:t>
+      </w:r>
+      <w:r>
+        <w:rPr>
+          <w:rFonts w:ascii="Arial" w:hAnsi="Arial" w:cs="Arial"/>
           <w:sz w:val="22"/>
           <w:szCs w:val="22"/>
           <w:highlight w:val="white"/>
         </w:rPr>
-        <w:t xml:space="preserve">Analytical thinking, </w:t>
-      </w:r>
-      <w:r>
-        <w:rPr>
-          <w:rFonts w:ascii="Arial" w:hAnsi="Arial" w:cs="Arial"/>
-          <w:sz w:val="22"/>
-          <w:szCs w:val="22"/>
-        </w:rPr>
-        <w:t>active listening, and organization</w:t>
+        <w:t>Effective working in fast-paced environments and under pressure</w:t>
       </w:r>
     </w:p>
     <w:p>
@@ -1005,32 +1115,17 @@
           <w:rFonts w:ascii="Arial" w:hAnsi="Arial" w:cs="Arial"/>
           <w:sz w:val="22"/>
           <w:szCs w:val="22"/>
-        </w:rPr>
-        <w:t>Leadership</w:t>
-      </w:r>
-      <w:r>
-        <w:rPr>
-          <w:rFonts w:ascii="Arial" w:hAnsi="Arial" w:cs="Arial"/>
-          <w:sz w:val="22"/>
-          <w:szCs w:val="22"/>
-        </w:rPr>
-        <w:t>,</w:t>
-      </w:r>
-      <w:r>
-        <w:rPr>
-          <w:rFonts w:ascii="Arial" w:hAnsi="Arial" w:cs="Arial"/>
-          <w:sz w:val="22"/>
-          <w:szCs w:val="22"/>
-        </w:rPr>
-        <w:t xml:space="preserve"> management</w:t>
-      </w:r>
-      <w:r>
-        <w:rPr>
-          <w:rFonts w:ascii="Arial" w:hAnsi="Arial" w:cs="Arial"/>
-          <w:sz w:val="22"/>
-          <w:szCs w:val="22"/>
-        </w:rPr>
-        <w:t>, and communication</w:t>
+          <w:highlight w:val="white"/>
+        </w:rPr>
+        <w:t xml:space="preserve">Analytical thinking, </w:t>
+      </w:r>
+      <w:r>
+        <w:rPr>
+          <w:rFonts w:ascii="Arial" w:hAnsi="Arial" w:cs="Arial"/>
+          <w:sz w:val="22"/>
+          <w:szCs w:val="22"/>
+        </w:rPr>
+        <w:t>active listening, and organization</w:t>
       </w:r>
     </w:p>
     <w:p>
@@ -1053,7 +1148,31 @@
           <w:sz w:val="22"/>
           <w:szCs w:val="22"/>
         </w:rPr>
-        <w:t>Research, investigation, and information gathering</w:t>
+        <w:t>Leadership</w:t>
+      </w:r>
+      <w:r>
+        <w:rPr>
+          <w:rFonts w:ascii="Arial" w:hAnsi="Arial" w:cs="Arial"/>
+          <w:sz w:val="22"/>
+          <w:szCs w:val="22"/>
+        </w:rPr>
+        <w:t>,</w:t>
+      </w:r>
+      <w:r>
+        <w:rPr>
+          <w:rFonts w:ascii="Arial" w:hAnsi="Arial" w:cs="Arial"/>
+          <w:sz w:val="22"/>
+          <w:szCs w:val="22"/>
+        </w:rPr>
+        <w:t xml:space="preserve"> management</w:t>
+      </w:r>
+      <w:r>
+        <w:rPr>
+          <w:rFonts w:ascii="Arial" w:hAnsi="Arial" w:cs="Arial"/>
+          <w:sz w:val="22"/>
+          <w:szCs w:val="22"/>
+        </w:rPr>
+        <w:t>, and communication</w:t>
       </w:r>
     </w:p>
     <w:p>
@@ -1076,6 +1195,29 @@
           <w:sz w:val="22"/>
           <w:szCs w:val="22"/>
         </w:rPr>
+        <w:t>Research, investigation, and information gathering</w:t>
+      </w:r>
+    </w:p>
+    <w:p>
+      <w:pPr>
+        <w:numPr>
+          <w:ilvl w:val="0"/>
+          <w:numId w:val="1"/>
+        </w:numPr>
+        <w:spacing w:line="276" w:lineRule="auto"/>
+        <w:ind w:left="284" w:right="-135" w:hanging="284"/>
+        <w:rPr>
+          <w:rFonts w:ascii="Arial" w:hAnsi="Arial" w:cs="Arial"/>
+          <w:sz w:val="22"/>
+          <w:szCs w:val="22"/>
+        </w:rPr>
+      </w:pPr>
+      <w:r>
+        <w:rPr>
+          <w:rFonts w:ascii="Arial" w:hAnsi="Arial" w:cs="Arial"/>
+          <w:sz w:val="22"/>
+          <w:szCs w:val="22"/>
+        </w:rPr>
         <w:t>Proactive, positive and self-motivated</w:t>
       </w:r>
     </w:p>
@@ -1102,42 +1244,42 @@
         <w:rPr>
           <w:rFonts w:ascii="Arial" w:hAnsi="Arial" w:cs="Arial"/>
           <w:b/>
-          <w:sz w:val="22"/>
-          <w:szCs w:val="22"/>
-        </w:rPr>
-      </w:pPr>
+          <w:sz w:val="16"/>
+          <w:szCs w:val="16"/>
+        </w:rPr>
+      </w:pPr>
+    </w:p>
+    <w:p>
+      <w:pPr>
+        <w:jc w:val="center"/>
+        <w:rPr>
+          <w:rFonts w:ascii="Arial" w:hAnsi="Arial" w:cs="Arial"/>
+          <w:b/>
+          <w:color w:val="000000" w:themeColor="text1"/>
+          <w:sz w:val="22"/>
+          <w:szCs w:val="22"/>
+          <w:u w:val="single"/>
+        </w:rPr>
+      </w:pPr>
+      <w:r>
+        <w:rPr>
+          <w:rFonts w:ascii="Arial" w:hAnsi="Arial" w:cs="Arial"/>
+          <w:b/>
+          <w:color w:val="000000" w:themeColor="text1"/>
+          <w:sz w:val="22"/>
+          <w:szCs w:val="22"/>
+          <w:u w:val="single"/>
+        </w:rPr>
+        <w:t>PROJECTS</w:t>
+      </w:r>
     </w:p>
     <w:p>
       <w:pPr>
         <w:jc w:val="both"/>
         <w:rPr>
           <w:rFonts w:ascii="Arial" w:hAnsi="Arial" w:cs="Arial"/>
-          <w:b/>
-          <w:color w:val="000000" w:themeColor="text1"/>
-          <w:sz w:val="22"/>
-          <w:szCs w:val="22"/>
-          <w:u w:val="single"/>
-        </w:rPr>
-      </w:pPr>
-      <w:r>
-        <w:rPr>
-          <w:rFonts w:ascii="Arial" w:hAnsi="Arial" w:cs="Arial"/>
-          <w:b/>
-          <w:color w:val="000000" w:themeColor="text1"/>
-          <w:sz w:val="22"/>
-          <w:szCs w:val="22"/>
-          <w:u w:val="single"/>
-        </w:rPr>
-        <w:t>PROJECTS</w:t>
-      </w:r>
-    </w:p>
-    <w:p>
-      <w:pPr>
-        <w:jc w:val="both"/>
-        <w:rPr>
-          <w:rFonts w:ascii="Arial" w:hAnsi="Arial" w:cs="Arial"/>
-          <w:sz w:val="22"/>
-          <w:szCs w:val="22"/>
+          <w:sz w:val="16"/>
+          <w:szCs w:val="16"/>
         </w:rPr>
       </w:pPr>
     </w:p>
@@ -1248,8 +1390,8 @@
         <w:jc w:val="both"/>
         <w:rPr>
           <w:rFonts w:ascii="Arial" w:hAnsi="Arial" w:cs="Arial"/>
-          <w:sz w:val="22"/>
-          <w:szCs w:val="22"/>
+          <w:sz w:val="16"/>
+          <w:szCs w:val="16"/>
         </w:rPr>
       </w:pPr>
     </w:p>
@@ -1370,8 +1512,8 @@
         <w:rPr>
           <w:rFonts w:ascii="Arial" w:hAnsi="Arial" w:cs="Arial"/>
           <w:color w:val="000000" w:themeColor="text1"/>
-          <w:sz w:val="22"/>
-          <w:szCs w:val="22"/>
+          <w:sz w:val="16"/>
+          <w:szCs w:val="16"/>
         </w:rPr>
       </w:pPr>
     </w:p>
@@ -1519,8 +1661,8 @@
         <w:rPr>
           <w:rFonts w:ascii="Arial" w:hAnsi="Arial" w:cs="Arial"/>
           <w:color w:val="000000" w:themeColor="text1"/>
-          <w:sz w:val="22"/>
-          <w:szCs w:val="22"/>
+          <w:sz w:val="16"/>
+          <w:szCs w:val="16"/>
         </w:rPr>
       </w:pPr>
     </w:p>
@@ -1697,43 +1839,43 @@
           <w:rFonts w:ascii="Arial" w:hAnsi="Arial" w:cs="Arial"/>
           <w:b/>
           <w:color w:val="0070C0"/>
-          <w:sz w:val="22"/>
-          <w:szCs w:val="22"/>
+          <w:sz w:val="16"/>
+          <w:szCs w:val="16"/>
           <w:u w:val="single"/>
         </w:rPr>
       </w:pPr>
     </w:p>
     <w:p>
       <w:pPr>
+        <w:jc w:val="center"/>
+        <w:rPr>
+          <w:rFonts w:ascii="Arial" w:hAnsi="Arial" w:cs="Arial"/>
+          <w:b/>
+          <w:color w:val="000000" w:themeColor="text1"/>
+          <w:sz w:val="22"/>
+          <w:szCs w:val="22"/>
+          <w:u w:val="single"/>
+        </w:rPr>
+      </w:pPr>
+      <w:r>
+        <w:rPr>
+          <w:rFonts w:ascii="Arial" w:hAnsi="Arial" w:cs="Arial"/>
+          <w:b/>
+          <w:color w:val="000000" w:themeColor="text1"/>
+          <w:sz w:val="22"/>
+          <w:szCs w:val="22"/>
+          <w:u w:val="single"/>
+        </w:rPr>
+        <w:t>EDUCATION</w:t>
+      </w:r>
+    </w:p>
+    <w:p>
+      <w:pPr>
         <w:jc w:val="both"/>
         <w:rPr>
           <w:rFonts w:ascii="Arial" w:hAnsi="Arial" w:cs="Arial"/>
-          <w:b/>
-          <w:color w:val="000000" w:themeColor="text1"/>
-          <w:sz w:val="22"/>
-          <w:szCs w:val="22"/>
-          <w:u w:val="single"/>
-        </w:rPr>
-      </w:pPr>
-      <w:r>
-        <w:rPr>
-          <w:rFonts w:ascii="Arial" w:hAnsi="Arial" w:cs="Arial"/>
-          <w:b/>
-          <w:color w:val="000000" w:themeColor="text1"/>
-          <w:sz w:val="22"/>
-          <w:szCs w:val="22"/>
-          <w:u w:val="single"/>
-        </w:rPr>
-        <w:t>EDUCATION</w:t>
-      </w:r>
-    </w:p>
-    <w:p>
-      <w:pPr>
-        <w:jc w:val="both"/>
-        <w:rPr>
-          <w:rFonts w:ascii="Arial" w:hAnsi="Arial" w:cs="Arial"/>
-          <w:sz w:val="22"/>
-          <w:szCs w:val="22"/>
+          <w:sz w:val="16"/>
+          <w:szCs w:val="16"/>
         </w:rPr>
       </w:pPr>
       <w:r>
@@ -1860,8 +2002,8 @@
         <w:jc w:val="both"/>
         <w:rPr>
           <w:rFonts w:ascii="Arial" w:hAnsi="Arial" w:cs="Arial"/>
-          <w:sz w:val="22"/>
-          <w:szCs w:val="22"/>
+          <w:sz w:val="16"/>
+          <w:szCs w:val="16"/>
         </w:rPr>
       </w:pPr>
     </w:p>
@@ -2031,11 +2173,76 @@
     </w:p>
     <w:p>
       <w:pPr>
+        <w:pStyle w:val="ListParagraph"/>
+        <w:numPr>
+          <w:ilvl w:val="0"/>
+          <w:numId w:val="5"/>
+        </w:numPr>
         <w:jc w:val="both"/>
         <w:rPr>
           <w:rFonts w:ascii="Arial" w:hAnsi="Arial" w:cs="Arial"/>
-          <w:sz w:val="22"/>
-          <w:szCs w:val="22"/>
+          <w:bCs/>
+          <w:sz w:val="22"/>
+          <w:szCs w:val="22"/>
+        </w:rPr>
+      </w:pPr>
+      <w:r>
+        <w:rPr>
+          <w:rFonts w:ascii="Arial" w:hAnsi="Arial" w:cs="Arial"/>
+          <w:bCs/>
+          <w:sz w:val="22"/>
+          <w:szCs w:val="22"/>
+        </w:rPr>
+        <w:t xml:space="preserve">Complete React Developer in 2020 (w/ Redux, Hooks and </w:t>
+      </w:r>
+      <w:proofErr w:type="spellStart"/>
+      <w:r>
+        <w:rPr>
+          <w:rFonts w:ascii="Arial" w:hAnsi="Arial" w:cs="Arial"/>
+          <w:bCs/>
+          <w:sz w:val="22"/>
+          <w:szCs w:val="22"/>
+        </w:rPr>
+        <w:t>GraphQL</w:t>
+      </w:r>
+      <w:proofErr w:type="spellEnd"/>
+      <w:r>
+        <w:rPr>
+          <w:rFonts w:ascii="Arial" w:hAnsi="Arial" w:cs="Arial"/>
+          <w:bCs/>
+          <w:sz w:val="22"/>
+          <w:szCs w:val="22"/>
+        </w:rPr>
+        <w:t xml:space="preserve">) by Andrei </w:t>
+      </w:r>
+      <w:proofErr w:type="spellStart"/>
+      <w:r>
+        <w:rPr>
+          <w:rFonts w:ascii="Arial" w:hAnsi="Arial" w:cs="Arial"/>
+          <w:bCs/>
+          <w:sz w:val="22"/>
+          <w:szCs w:val="22"/>
+        </w:rPr>
+        <w:t>Neagoie</w:t>
+      </w:r>
+      <w:proofErr w:type="spellEnd"/>
+      <w:r>
+        <w:rPr>
+          <w:rFonts w:ascii="Arial" w:hAnsi="Arial" w:cs="Arial"/>
+          <w:bCs/>
+          <w:sz w:val="22"/>
+          <w:szCs w:val="22"/>
+        </w:rPr>
+        <w:t xml:space="preserve"> (Udemy)</w:t>
+      </w:r>
+    </w:p>
+    <w:p>
+      <w:pPr>
+        <w:jc w:val="both"/>
+        <w:rPr>
+          <w:rFonts w:ascii="Arial" w:hAnsi="Arial" w:cs="Arial"/>
+          <w:sz w:val="16"/>
+          <w:szCs w:val="16"/>
         </w:rPr>
       </w:pPr>
     </w:p>
@@ -2156,8 +2363,8 @@
         <w:jc w:val="both"/>
         <w:rPr>
           <w:rFonts w:ascii="Arial" w:hAnsi="Arial" w:cs="Arial"/>
-          <w:sz w:val="22"/>
-          <w:szCs w:val="22"/>
+          <w:sz w:val="16"/>
+          <w:szCs w:val="16"/>
         </w:rPr>
       </w:pPr>
     </w:p>
@@ -2269,44 +2476,44 @@
           <w:rFonts w:ascii="Arial" w:hAnsi="Arial" w:cs="Arial"/>
           <w:b/>
           <w:color w:val="000000" w:themeColor="text1"/>
-          <w:sz w:val="22"/>
-          <w:szCs w:val="22"/>
+          <w:sz w:val="16"/>
+          <w:szCs w:val="16"/>
           <w:u w:val="single"/>
         </w:rPr>
       </w:pPr>
     </w:p>
     <w:p>
       <w:pPr>
+        <w:jc w:val="center"/>
+        <w:rPr>
+          <w:rFonts w:ascii="Arial" w:hAnsi="Arial" w:cs="Arial"/>
+          <w:b/>
+          <w:color w:val="000000" w:themeColor="text1"/>
+          <w:sz w:val="22"/>
+          <w:szCs w:val="22"/>
+          <w:u w:val="single"/>
+        </w:rPr>
+      </w:pPr>
+      <w:r>
+        <w:rPr>
+          <w:rFonts w:ascii="Arial" w:hAnsi="Arial" w:cs="Arial"/>
+          <w:b/>
+          <w:color w:val="000000" w:themeColor="text1"/>
+          <w:sz w:val="22"/>
+          <w:szCs w:val="22"/>
+          <w:u w:val="single"/>
+        </w:rPr>
+        <w:t>PAST EXPERIENCES</w:t>
+      </w:r>
+    </w:p>
+    <w:p>
+      <w:pPr>
         <w:jc w:val="both"/>
         <w:rPr>
           <w:rFonts w:ascii="Arial" w:hAnsi="Arial" w:cs="Arial"/>
           <w:b/>
-          <w:color w:val="000000" w:themeColor="text1"/>
-          <w:sz w:val="22"/>
-          <w:szCs w:val="22"/>
-          <w:u w:val="single"/>
-        </w:rPr>
-      </w:pPr>
-      <w:r>
-        <w:rPr>
-          <w:rFonts w:ascii="Arial" w:hAnsi="Arial" w:cs="Arial"/>
-          <w:b/>
-          <w:color w:val="000000" w:themeColor="text1"/>
-          <w:sz w:val="22"/>
-          <w:szCs w:val="22"/>
-          <w:u w:val="single"/>
-        </w:rPr>
-        <w:t>PAST EXPERIENCES</w:t>
-      </w:r>
-    </w:p>
-    <w:p>
-      <w:pPr>
-        <w:jc w:val="both"/>
-        <w:rPr>
-          <w:rFonts w:ascii="Arial" w:hAnsi="Arial" w:cs="Arial"/>
-          <w:b/>
-          <w:sz w:val="22"/>
-          <w:szCs w:val="22"/>
+          <w:sz w:val="16"/>
+          <w:szCs w:val="16"/>
           <w:u w:val="single"/>
         </w:rPr>
       </w:pPr>
@@ -2540,8 +2747,8 @@
       <w:pPr>
         <w:rPr>
           <w:rFonts w:ascii="Arial" w:hAnsi="Arial" w:cs="Arial"/>
-          <w:sz w:val="22"/>
-          <w:szCs w:val="22"/>
+          <w:sz w:val="16"/>
+          <w:szCs w:val="16"/>
         </w:rPr>
       </w:pPr>
       <w:r>
@@ -2870,8 +3077,8 @@
         <w:jc w:val="both"/>
         <w:rPr>
           <w:rFonts w:ascii="Arial" w:hAnsi="Arial" w:cs="Arial"/>
-          <w:sz w:val="22"/>
-          <w:szCs w:val="22"/>
+          <w:sz w:val="16"/>
+          <w:szCs w:val="16"/>
         </w:rPr>
       </w:pPr>
       <w:r>
@@ -3193,7 +3400,7 @@
           <w:sz w:val="22"/>
           <w:szCs w:val="22"/>
         </w:rPr>
-        <w:t>% of the cases at the appellate court level.</w:t>
+        <w:t>% of the cases at the appellate court level</w:t>
       </w:r>
     </w:p>
     <w:sectPr>
@@ -3519,7 +3726,7 @@
   <w:abstractNum w:abstractNumId="1" w15:restartNumberingAfterBreak="0">
     <w:nsid w:val="2C672145"/>
     <w:multiLevelType w:val="multilevel"/>
-    <w:tmpl w:val="039E01A4"/>
+    <w:tmpl w:val="7B223966"/>
     <w:lvl w:ilvl="0">
       <w:start w:val="1"/>
       <w:numFmt w:val="bullet"/>
@@ -3529,6 +3736,8 @@
         <w:ind w:left="720" w:hanging="360"/>
       </w:pPr>
       <w:rPr>
+        <w:sz w:val="18"/>
+        <w:szCs w:val="18"/>
         <w:u w:val="none"/>
       </w:rPr>
     </w:lvl>

</xml_diff>